<commit_message>
Refactor database interaction methods and improve request handling; add auth middleware
</commit_message>
<xml_diff>
--- a/home_work_php_tasks.docx
+++ b/home_work_php_tasks.docx
@@ -719,102 +719,30 @@
           <w:lang w:bidi="ar-SY"/>
         </w:rPr>
       </w:pPr>
-      <w:r>
-        <w:rPr>
-          <w:b/>
-          <w:bCs/>
-          <w:sz w:val="28"/>
-          <w:szCs w:val="28"/>
-          <w:highlight w:val="green"/>
-          <w:lang w:bidi="ar-SY"/>
-        </w:rPr>
-        <w:t>V</w:t>
-      </w:r>
-      <w:r>
-        <w:rPr>
-          <w:b/>
-          <w:bCs/>
-          <w:sz w:val="28"/>
-          <w:szCs w:val="28"/>
-          <w:highlight w:val="green"/>
-          <w:lang w:bidi="ar-SY"/>
-        </w:rPr>
-        <w:t>iews</w:t>
-      </w:r>
-    </w:p>
-    <w:p>
-      <w:pPr>
-        <w:pStyle w:val="ListParagraph"/>
-        <w:numPr>
-          <w:ilvl w:val="3"/>
-          <w:numId w:val="1"/>
-        </w:numPr>
-        <w:rPr>
-          <w:b/>
-          <w:bCs/>
-          <w:sz w:val="28"/>
-          <w:szCs w:val="28"/>
-          <w:highlight w:val="green"/>
-          <w:lang w:bidi="ar-SY"/>
-        </w:rPr>
-      </w:pPr>
-      <w:r>
-        <w:rPr>
-          <w:b/>
-          <w:bCs/>
-          <w:sz w:val="28"/>
-          <w:szCs w:val="28"/>
-          <w:highlight w:val="green"/>
-          <w:lang w:bidi="ar-SY"/>
-        </w:rPr>
-        <w:t>Widgets</w:t>
-      </w:r>
-    </w:p>
-    <w:p>
-      <w:pPr>
-        <w:pStyle w:val="ListParagraph"/>
-        <w:numPr>
-          <w:ilvl w:val="4"/>
-          <w:numId w:val="1"/>
-        </w:numPr>
-        <w:rPr>
-          <w:sz w:val="28"/>
-          <w:szCs w:val="28"/>
-          <w:highlight w:val="green"/>
-          <w:lang w:bidi="ar-SY"/>
-        </w:rPr>
-      </w:pPr>
       <w:proofErr w:type="spellStart"/>
       <w:r>
         <w:rPr>
-          <w:sz w:val="28"/>
-          <w:szCs w:val="28"/>
-          <w:highlight w:val="green"/>
-          <w:lang w:bidi="ar-SY"/>
-        </w:rPr>
-        <w:t>product_</w:t>
-      </w:r>
-      <w:proofErr w:type="gramStart"/>
-      <w:r>
-        <w:rPr>
-          <w:sz w:val="28"/>
-          <w:szCs w:val="28"/>
-          <w:highlight w:val="green"/>
-          <w:lang w:bidi="ar-SY"/>
-        </w:rPr>
-        <w:t>cart.template</w:t>
+          <w:b/>
+          <w:bCs/>
+          <w:sz w:val="28"/>
+          <w:szCs w:val="28"/>
+          <w:highlight w:val="green"/>
+          <w:lang w:bidi="ar-SY"/>
+        </w:rPr>
+        <w:t>index.php</w:t>
       </w:r>
       <w:proofErr w:type="spellEnd"/>
-      <w:proofErr w:type="gramEnd"/>
-    </w:p>
-    <w:p>
-      <w:pPr>
-        <w:pStyle w:val="ListParagraph"/>
-        <w:numPr>
-          <w:ilvl w:val="4"/>
-          <w:numId w:val="1"/>
-        </w:numPr>
-        <w:rPr>
+    </w:p>
+    <w:p>
+      <w:pPr>
+        <w:pStyle w:val="ListParagraph"/>
+        <w:numPr>
+          <w:ilvl w:val="2"/>
+          <w:numId w:val="1"/>
+        </w:numPr>
+        <w:rPr>
+          <w:b/>
+          <w:bCs/>
           <w:sz w:val="28"/>
           <w:szCs w:val="28"/>
           <w:highlight w:val="green"/>
@@ -822,27 +750,29 @@
         </w:rPr>
       </w:pPr>
       <w:proofErr w:type="spellStart"/>
-      <w:proofErr w:type="gramStart"/>
-      <w:r>
-        <w:rPr>
-          <w:sz w:val="28"/>
-          <w:szCs w:val="28"/>
-          <w:highlight w:val="green"/>
-          <w:lang w:bidi="ar-SY"/>
-        </w:rPr>
-        <w:t>head.template</w:t>
+      <w:r>
+        <w:rPr>
+          <w:b/>
+          <w:bCs/>
+          <w:sz w:val="28"/>
+          <w:szCs w:val="28"/>
+          <w:highlight w:val="green"/>
+          <w:lang w:bidi="ar-SY"/>
+        </w:rPr>
+        <w:t>config.php</w:t>
       </w:r>
       <w:proofErr w:type="spellEnd"/>
-      <w:proofErr w:type="gramEnd"/>
-    </w:p>
-    <w:p>
-      <w:pPr>
-        <w:pStyle w:val="ListParagraph"/>
-        <w:numPr>
-          <w:ilvl w:val="4"/>
-          <w:numId w:val="1"/>
-        </w:numPr>
-        <w:rPr>
+    </w:p>
+    <w:p>
+      <w:pPr>
+        <w:pStyle w:val="ListParagraph"/>
+        <w:numPr>
+          <w:ilvl w:val="2"/>
+          <w:numId w:val="1"/>
+        </w:numPr>
+        <w:rPr>
+          <w:b/>
+          <w:bCs/>
           <w:sz w:val="28"/>
           <w:szCs w:val="28"/>
           <w:highlight w:val="green"/>
@@ -850,55 +780,29 @@
         </w:rPr>
       </w:pPr>
       <w:proofErr w:type="spellStart"/>
-      <w:proofErr w:type="gramStart"/>
-      <w:r>
-        <w:rPr>
-          <w:sz w:val="28"/>
-          <w:szCs w:val="28"/>
-          <w:highlight w:val="green"/>
-          <w:lang w:bidi="ar-SY"/>
-        </w:rPr>
-        <w:t>footer.template</w:t>
+      <w:r>
+        <w:rPr>
+          <w:b/>
+          <w:bCs/>
+          <w:sz w:val="28"/>
+          <w:szCs w:val="28"/>
+          <w:highlight w:val="green"/>
+          <w:lang w:bidi="ar-SY"/>
+        </w:rPr>
+        <w:t>register.php</w:t>
       </w:r>
       <w:proofErr w:type="spellEnd"/>
-      <w:proofErr w:type="gramEnd"/>
-    </w:p>
-    <w:p>
-      <w:pPr>
-        <w:pStyle w:val="ListParagraph"/>
-        <w:numPr>
-          <w:ilvl w:val="3"/>
-          <w:numId w:val="1"/>
-        </w:numPr>
-        <w:rPr>
-          <w:b/>
-          <w:bCs/>
-          <w:sz w:val="28"/>
-          <w:szCs w:val="28"/>
-          <w:highlight w:val="green"/>
-          <w:lang w:bidi="ar-SY"/>
-        </w:rPr>
-      </w:pPr>
-      <w:r>
-        <w:rPr>
-          <w:b/>
-          <w:bCs/>
-          <w:sz w:val="28"/>
-          <w:szCs w:val="28"/>
-          <w:highlight w:val="green"/>
-          <w:lang w:bidi="ar-SY"/>
-        </w:rPr>
-        <w:t>Screens</w:t>
-      </w:r>
-    </w:p>
-    <w:p>
-      <w:pPr>
-        <w:pStyle w:val="ListParagraph"/>
-        <w:numPr>
-          <w:ilvl w:val="4"/>
-          <w:numId w:val="1"/>
-        </w:numPr>
-        <w:rPr>
+    </w:p>
+    <w:p>
+      <w:pPr>
+        <w:pStyle w:val="ListParagraph"/>
+        <w:numPr>
+          <w:ilvl w:val="2"/>
+          <w:numId w:val="1"/>
+        </w:numPr>
+        <w:rPr>
+          <w:b/>
+          <w:bCs/>
           <w:sz w:val="28"/>
           <w:szCs w:val="28"/>
           <w:highlight w:val="green"/>
@@ -906,27 +810,29 @@
         </w:rPr>
       </w:pPr>
       <w:proofErr w:type="spellStart"/>
-      <w:proofErr w:type="gramStart"/>
-      <w:r>
-        <w:rPr>
-          <w:sz w:val="28"/>
-          <w:szCs w:val="28"/>
-          <w:highlight w:val="green"/>
-          <w:lang w:bidi="ar-SY"/>
-        </w:rPr>
-        <w:t>register.template</w:t>
+      <w:r>
+        <w:rPr>
+          <w:b/>
+          <w:bCs/>
+          <w:sz w:val="28"/>
+          <w:szCs w:val="28"/>
+          <w:highlight w:val="green"/>
+          <w:lang w:bidi="ar-SY"/>
+        </w:rPr>
+        <w:t>login.php</w:t>
       </w:r>
       <w:proofErr w:type="spellEnd"/>
-      <w:proofErr w:type="gramEnd"/>
-    </w:p>
-    <w:p>
-      <w:pPr>
-        <w:pStyle w:val="ListParagraph"/>
-        <w:numPr>
-          <w:ilvl w:val="4"/>
-          <w:numId w:val="1"/>
-        </w:numPr>
-        <w:rPr>
+    </w:p>
+    <w:p>
+      <w:pPr>
+        <w:pStyle w:val="ListParagraph"/>
+        <w:numPr>
+          <w:ilvl w:val="2"/>
+          <w:numId w:val="1"/>
+        </w:numPr>
+        <w:rPr>
+          <w:b/>
+          <w:bCs/>
           <w:sz w:val="28"/>
           <w:szCs w:val="28"/>
           <w:highlight w:val="green"/>
@@ -934,27 +840,29 @@
         </w:rPr>
       </w:pPr>
       <w:proofErr w:type="spellStart"/>
-      <w:proofErr w:type="gramStart"/>
-      <w:r>
-        <w:rPr>
-          <w:sz w:val="28"/>
-          <w:szCs w:val="28"/>
-          <w:highlight w:val="green"/>
-          <w:lang w:bidi="ar-SY"/>
-        </w:rPr>
-        <w:t>login.tamplate</w:t>
+      <w:r>
+        <w:rPr>
+          <w:b/>
+          <w:bCs/>
+          <w:sz w:val="28"/>
+          <w:szCs w:val="28"/>
+          <w:highlight w:val="green"/>
+          <w:lang w:bidi="ar-SY"/>
+        </w:rPr>
+        <w:t>logout.php</w:t>
       </w:r>
       <w:proofErr w:type="spellEnd"/>
-      <w:proofErr w:type="gramEnd"/>
-    </w:p>
-    <w:p>
-      <w:pPr>
-        <w:pStyle w:val="ListParagraph"/>
-        <w:numPr>
-          <w:ilvl w:val="4"/>
-          <w:numId w:val="1"/>
-        </w:numPr>
-        <w:rPr>
+    </w:p>
+    <w:p>
+      <w:pPr>
+        <w:pStyle w:val="ListParagraph"/>
+        <w:numPr>
+          <w:ilvl w:val="2"/>
+          <w:numId w:val="1"/>
+        </w:numPr>
+        <w:rPr>
+          <w:b/>
+          <w:bCs/>
           <w:sz w:val="28"/>
           <w:szCs w:val="28"/>
           <w:highlight w:val="green"/>
@@ -962,27 +870,29 @@
         </w:rPr>
       </w:pPr>
       <w:proofErr w:type="spellStart"/>
-      <w:proofErr w:type="gramStart"/>
-      <w:r>
-        <w:rPr>
-          <w:sz w:val="28"/>
-          <w:szCs w:val="28"/>
-          <w:highlight w:val="green"/>
-          <w:lang w:bidi="ar-SY"/>
-        </w:rPr>
-        <w:t>main.template</w:t>
+      <w:r>
+        <w:rPr>
+          <w:b/>
+          <w:bCs/>
+          <w:sz w:val="28"/>
+          <w:szCs w:val="28"/>
+          <w:highlight w:val="green"/>
+          <w:lang w:bidi="ar-SY"/>
+        </w:rPr>
+        <w:t>product.php</w:t>
       </w:r>
       <w:proofErr w:type="spellEnd"/>
-      <w:proofErr w:type="gramEnd"/>
-    </w:p>
-    <w:p>
-      <w:pPr>
-        <w:pStyle w:val="ListParagraph"/>
-        <w:numPr>
-          <w:ilvl w:val="4"/>
-          <w:numId w:val="1"/>
-        </w:numPr>
-        <w:rPr>
+    </w:p>
+    <w:p>
+      <w:pPr>
+        <w:pStyle w:val="ListParagraph"/>
+        <w:numPr>
+          <w:ilvl w:val="2"/>
+          <w:numId w:val="1"/>
+        </w:numPr>
+        <w:rPr>
+          <w:b/>
+          <w:bCs/>
           <w:sz w:val="28"/>
           <w:szCs w:val="28"/>
           <w:highlight w:val="green"/>
@@ -990,27 +900,29 @@
         </w:rPr>
       </w:pPr>
       <w:proofErr w:type="spellStart"/>
-      <w:proofErr w:type="gramStart"/>
-      <w:r>
-        <w:rPr>
-          <w:sz w:val="28"/>
-          <w:szCs w:val="28"/>
-          <w:highlight w:val="green"/>
-          <w:lang w:bidi="ar-SY"/>
-        </w:rPr>
-        <w:t>product.tamplate</w:t>
+      <w:r>
+        <w:rPr>
+          <w:b/>
+          <w:bCs/>
+          <w:sz w:val="28"/>
+          <w:szCs w:val="28"/>
+          <w:highlight w:val="green"/>
+          <w:lang w:bidi="ar-SY"/>
+        </w:rPr>
+        <w:t>users.php</w:t>
       </w:r>
       <w:proofErr w:type="spellEnd"/>
-      <w:proofErr w:type="gramEnd"/>
-    </w:p>
-    <w:p>
-      <w:pPr>
-        <w:pStyle w:val="ListParagraph"/>
-        <w:numPr>
-          <w:ilvl w:val="4"/>
-          <w:numId w:val="1"/>
-        </w:numPr>
-        <w:rPr>
+    </w:p>
+    <w:p>
+      <w:pPr>
+        <w:pStyle w:val="ListParagraph"/>
+        <w:numPr>
+          <w:ilvl w:val="2"/>
+          <w:numId w:val="1"/>
+        </w:numPr>
+        <w:rPr>
+          <w:b/>
+          <w:bCs/>
           <w:sz w:val="28"/>
           <w:szCs w:val="28"/>
           <w:highlight w:val="green"/>
@@ -1018,49 +930,119 @@
         </w:rPr>
       </w:pPr>
       <w:proofErr w:type="spellStart"/>
-      <w:proofErr w:type="gramStart"/>
-      <w:r>
-        <w:rPr>
-          <w:sz w:val="28"/>
-          <w:szCs w:val="28"/>
-          <w:highlight w:val="green"/>
-          <w:lang w:bidi="ar-SY"/>
-        </w:rPr>
-        <w:t>users.tamplate</w:t>
+      <w:r>
+        <w:rPr>
+          <w:b/>
+          <w:bCs/>
+          <w:sz w:val="28"/>
+          <w:szCs w:val="28"/>
+          <w:highlight w:val="green"/>
+          <w:lang w:bidi="ar-SY"/>
+        </w:rPr>
+        <w:t>products.php</w:t>
       </w:r>
       <w:proofErr w:type="spellEnd"/>
-      <w:proofErr w:type="gramEnd"/>
-    </w:p>
-    <w:p>
-      <w:pPr>
-        <w:pStyle w:val="ListParagraph"/>
-        <w:numPr>
-          <w:ilvl w:val="4"/>
-          <w:numId w:val="1"/>
-        </w:numPr>
-        <w:rPr>
-          <w:b/>
-          <w:bCs/>
-          <w:sz w:val="28"/>
-          <w:szCs w:val="28"/>
-          <w:highlight w:val="green"/>
-          <w:lang w:bidi="ar-SY"/>
-        </w:rPr>
-      </w:pPr>
-      <w:proofErr w:type="spellStart"/>
-      <w:proofErr w:type="gramStart"/>
-      <w:r>
-        <w:rPr>
-          <w:sz w:val="28"/>
-          <w:szCs w:val="28"/>
-          <w:highlight w:val="green"/>
+    </w:p>
+    <w:p>
+      <w:pPr>
+        <w:pStyle w:val="ListParagraph"/>
+        <w:numPr>
+          <w:ilvl w:val="2"/>
+          <w:numId w:val="1"/>
+        </w:numPr>
+        <w:rPr>
+          <w:b/>
+          <w:bCs/>
+          <w:sz w:val="28"/>
+          <w:szCs w:val="28"/>
+          <w:lang w:bidi="ar-SY"/>
+        </w:rPr>
+      </w:pPr>
+      <w:r>
+        <w:rPr>
+          <w:rFonts w:hint="cs"/>
+          <w:b/>
+          <w:bCs/>
+          <w:sz w:val="28"/>
+          <w:szCs w:val="28"/>
+          <w:rtl/>
+          <w:lang w:bidi="ar-SY"/>
+        </w:rPr>
+        <w:t xml:space="preserve"> </w:t>
+      </w:r>
+    </w:p>
+    <w:p>
+      <w:pPr>
+        <w:pStyle w:val="ListParagraph"/>
+        <w:numPr>
+          <w:ilvl w:val="2"/>
+          <w:numId w:val="1"/>
+        </w:numPr>
+        <w:rPr>
+          <w:b/>
+          <w:bCs/>
+          <w:sz w:val="28"/>
+          <w:szCs w:val="28"/>
+          <w:lang w:bidi="ar-SY"/>
+        </w:rPr>
+      </w:pPr>
+      <w:r>
+        <w:rPr>
+          <w:rFonts w:hint="cs"/>
+          <w:b/>
+          <w:bCs/>
+          <w:sz w:val="28"/>
+          <w:szCs w:val="28"/>
+          <w:rtl/>
+          <w:lang w:bidi="ar-SY"/>
+        </w:rPr>
+        <w:t xml:space="preserve"> </w:t>
+      </w:r>
+    </w:p>
+    <w:p>
+      <w:pPr>
+        <w:pStyle w:val="ListParagraph"/>
+        <w:numPr>
+          <w:ilvl w:val="2"/>
+          <w:numId w:val="1"/>
+        </w:numPr>
+        <w:rPr>
+          <w:b/>
+          <w:bCs/>
+          <w:sz w:val="28"/>
+          <w:szCs w:val="28"/>
+          <w:lang w:bidi="ar-SY"/>
+        </w:rPr>
+      </w:pPr>
+    </w:p>
+    <w:p>
+      <w:pPr>
+        <w:pStyle w:val="ListParagraph"/>
+        <w:numPr>
+          <w:ilvl w:val="1"/>
+          <w:numId w:val="1"/>
+        </w:numPr>
+        <w:rPr>
+          <w:b/>
+          <w:bCs/>
+          <w:sz w:val="28"/>
+          <w:szCs w:val="28"/>
+          <w:lang w:bidi="ar-SY"/>
+        </w:rPr>
+      </w:pPr>
+      <w:r>
+        <w:rPr>
+          <w:rFonts w:hint="cs"/>
+          <w:b/>
+          <w:bCs/>
+          <w:sz w:val="28"/>
+          <w:szCs w:val="28"/>
+          <w:rtl/>
           <w:lang w:bidi="ar-SY"/>
         </w:rPr>
         <w:lastRenderedPageBreak/>
-        <w:t>products.tamplate</w:t>
-      </w:r>
-      <w:proofErr w:type="spellEnd"/>
-      <w:proofErr w:type="gramEnd"/>
+        <w:t>انشاء الادوات</w:t>
+      </w:r>
     </w:p>
     <w:p>
       <w:pPr>
@@ -1078,19 +1060,32 @@
           <w:lang w:bidi="ar-SY"/>
         </w:rPr>
       </w:pPr>
-      <w:proofErr w:type="spellStart"/>
-      <w:r>
-        <w:rPr>
-          <w:b/>
-          <w:bCs/>
-          <w:sz w:val="28"/>
-          <w:szCs w:val="28"/>
-          <w:highlight w:val="green"/>
-          <w:lang w:bidi="ar-SY"/>
-        </w:rPr>
-        <w:t>index.php</w:t>
-      </w:r>
-      <w:proofErr w:type="spellEnd"/>
+      <w:r>
+        <w:rPr>
+          <w:rFonts w:hint="cs"/>
+          <w:b/>
+          <w:bCs/>
+          <w:sz w:val="28"/>
+          <w:szCs w:val="28"/>
+          <w:highlight w:val="green"/>
+          <w:rtl/>
+          <w:lang w:bidi="ar-SY"/>
+        </w:rPr>
+        <w:t>أ</w:t>
+      </w:r>
+      <w:r>
+        <w:rPr>
+          <w:rFonts w:hint="cs"/>
+          <w:b/>
+          <w:bCs/>
+          <w:sz w:val="28"/>
+          <w:szCs w:val="28"/>
+          <w:highlight w:val="green"/>
+          <w:rtl/>
+          <w:lang w:bidi="ar-SY"/>
+        </w:rPr>
+        <w:t xml:space="preserve">دوات الاتصال بقواعد البيانات </w:t>
+      </w:r>
     </w:p>
     <w:p>
       <w:pPr>
@@ -1108,19 +1103,30 @@
           <w:lang w:bidi="ar-SY"/>
         </w:rPr>
       </w:pPr>
-      <w:proofErr w:type="spellStart"/>
-      <w:r>
-        <w:rPr>
-          <w:b/>
-          <w:bCs/>
-          <w:sz w:val="28"/>
-          <w:szCs w:val="28"/>
-          <w:highlight w:val="green"/>
-          <w:lang w:bidi="ar-SY"/>
-        </w:rPr>
-        <w:t>config.php</w:t>
-      </w:r>
-      <w:proofErr w:type="spellEnd"/>
+      <w:r>
+        <w:rPr>
+          <w:rFonts w:hint="cs"/>
+          <w:b/>
+          <w:bCs/>
+          <w:sz w:val="28"/>
+          <w:szCs w:val="28"/>
+          <w:highlight w:val="green"/>
+          <w:rtl/>
+          <w:lang w:bidi="ar-SY"/>
+        </w:rPr>
+        <w:t xml:space="preserve">كلاس </w:t>
+      </w:r>
+      <w:r>
+        <w:rPr>
+          <w:b/>
+          <w:bCs/>
+          <w:sz w:val="28"/>
+          <w:szCs w:val="28"/>
+          <w:highlight w:val="green"/>
+          <w:lang w:bidi="ar-SY"/>
+        </w:rPr>
+        <w:t>model</w:t>
+      </w:r>
     </w:p>
     <w:p>
       <w:pPr>
@@ -1138,19 +1144,19 @@
           <w:lang w:bidi="ar-SY"/>
         </w:rPr>
       </w:pPr>
-      <w:proofErr w:type="spellStart"/>
-      <w:r>
-        <w:rPr>
-          <w:b/>
-          <w:bCs/>
-          <w:sz w:val="28"/>
-          <w:szCs w:val="28"/>
-          <w:highlight w:val="green"/>
-          <w:lang w:bidi="ar-SY"/>
-        </w:rPr>
-        <w:t>register.php</w:t>
-      </w:r>
-      <w:proofErr w:type="spellEnd"/>
+      <w:r>
+        <w:rPr>
+          <w:rFonts w:hint="cs"/>
+          <w:b/>
+          <w:bCs/>
+          <w:sz w:val="28"/>
+          <w:szCs w:val="28"/>
+          <w:highlight w:val="green"/>
+          <w:rtl/>
+          <w:lang w:bidi="ar-SY"/>
+        </w:rPr>
+        <w:t>فنكشن يقوم بانشاء قواعد البيانات</w:t>
+      </w:r>
     </w:p>
     <w:p>
       <w:pPr>
@@ -1168,184 +1174,6 @@
           <w:lang w:bidi="ar-SY"/>
         </w:rPr>
       </w:pPr>
-      <w:proofErr w:type="spellStart"/>
-      <w:r>
-        <w:rPr>
-          <w:b/>
-          <w:bCs/>
-          <w:sz w:val="28"/>
-          <w:szCs w:val="28"/>
-          <w:highlight w:val="green"/>
-          <w:lang w:bidi="ar-SY"/>
-        </w:rPr>
-        <w:t>login.php</w:t>
-      </w:r>
-      <w:proofErr w:type="spellEnd"/>
-    </w:p>
-    <w:p>
-      <w:pPr>
-        <w:pStyle w:val="ListParagraph"/>
-        <w:numPr>
-          <w:ilvl w:val="2"/>
-          <w:numId w:val="1"/>
-        </w:numPr>
-        <w:rPr>
-          <w:b/>
-          <w:bCs/>
-          <w:sz w:val="28"/>
-          <w:szCs w:val="28"/>
-          <w:highlight w:val="green"/>
-          <w:lang w:bidi="ar-SY"/>
-        </w:rPr>
-      </w:pPr>
-      <w:proofErr w:type="spellStart"/>
-      <w:r>
-        <w:rPr>
-          <w:b/>
-          <w:bCs/>
-          <w:sz w:val="28"/>
-          <w:szCs w:val="28"/>
-          <w:highlight w:val="green"/>
-          <w:lang w:bidi="ar-SY"/>
-        </w:rPr>
-        <w:t>logout.php</w:t>
-      </w:r>
-      <w:proofErr w:type="spellEnd"/>
-    </w:p>
-    <w:p>
-      <w:pPr>
-        <w:pStyle w:val="ListParagraph"/>
-        <w:numPr>
-          <w:ilvl w:val="2"/>
-          <w:numId w:val="1"/>
-        </w:numPr>
-        <w:rPr>
-          <w:b/>
-          <w:bCs/>
-          <w:sz w:val="28"/>
-          <w:szCs w:val="28"/>
-          <w:highlight w:val="green"/>
-          <w:lang w:bidi="ar-SY"/>
-        </w:rPr>
-      </w:pPr>
-      <w:proofErr w:type="spellStart"/>
-      <w:r>
-        <w:rPr>
-          <w:b/>
-          <w:bCs/>
-          <w:sz w:val="28"/>
-          <w:szCs w:val="28"/>
-          <w:highlight w:val="green"/>
-          <w:lang w:bidi="ar-SY"/>
-        </w:rPr>
-        <w:t>product.php</w:t>
-      </w:r>
-      <w:proofErr w:type="spellEnd"/>
-    </w:p>
-    <w:p>
-      <w:pPr>
-        <w:pStyle w:val="ListParagraph"/>
-        <w:numPr>
-          <w:ilvl w:val="2"/>
-          <w:numId w:val="1"/>
-        </w:numPr>
-        <w:rPr>
-          <w:b/>
-          <w:bCs/>
-          <w:sz w:val="28"/>
-          <w:szCs w:val="28"/>
-          <w:highlight w:val="green"/>
-          <w:lang w:bidi="ar-SY"/>
-        </w:rPr>
-      </w:pPr>
-      <w:proofErr w:type="spellStart"/>
-      <w:r>
-        <w:rPr>
-          <w:b/>
-          <w:bCs/>
-          <w:sz w:val="28"/>
-          <w:szCs w:val="28"/>
-          <w:highlight w:val="green"/>
-          <w:lang w:bidi="ar-SY"/>
-        </w:rPr>
-        <w:t>users.php</w:t>
-      </w:r>
-      <w:proofErr w:type="spellEnd"/>
-    </w:p>
-    <w:p>
-      <w:pPr>
-        <w:pStyle w:val="ListParagraph"/>
-        <w:numPr>
-          <w:ilvl w:val="2"/>
-          <w:numId w:val="1"/>
-        </w:numPr>
-        <w:rPr>
-          <w:b/>
-          <w:bCs/>
-          <w:sz w:val="28"/>
-          <w:szCs w:val="28"/>
-          <w:highlight w:val="green"/>
-          <w:lang w:bidi="ar-SY"/>
-        </w:rPr>
-      </w:pPr>
-      <w:proofErr w:type="spellStart"/>
-      <w:r>
-        <w:rPr>
-          <w:b/>
-          <w:bCs/>
-          <w:sz w:val="28"/>
-          <w:szCs w:val="28"/>
-          <w:highlight w:val="green"/>
-          <w:lang w:bidi="ar-SY"/>
-        </w:rPr>
-        <w:t>products.php</w:t>
-      </w:r>
-      <w:proofErr w:type="spellEnd"/>
-    </w:p>
-    <w:p>
-      <w:pPr>
-        <w:pStyle w:val="ListParagraph"/>
-        <w:numPr>
-          <w:ilvl w:val="2"/>
-          <w:numId w:val="1"/>
-        </w:numPr>
-        <w:rPr>
-          <w:b/>
-          <w:bCs/>
-          <w:sz w:val="28"/>
-          <w:szCs w:val="28"/>
-          <w:lang w:bidi="ar-SY"/>
-        </w:rPr>
-      </w:pPr>
-    </w:p>
-    <w:p>
-      <w:pPr>
-        <w:pStyle w:val="ListParagraph"/>
-        <w:ind w:left="2880"/>
-        <w:rPr>
-          <w:b/>
-          <w:bCs/>
-          <w:sz w:val="28"/>
-          <w:szCs w:val="28"/>
-          <w:lang w:bidi="ar-SY"/>
-        </w:rPr>
-      </w:pPr>
-    </w:p>
-    <w:p>
-      <w:pPr>
-        <w:pStyle w:val="ListParagraph"/>
-        <w:numPr>
-          <w:ilvl w:val="1"/>
-          <w:numId w:val="1"/>
-        </w:numPr>
-        <w:rPr>
-          <w:b/>
-          <w:bCs/>
-          <w:sz w:val="28"/>
-          <w:szCs w:val="28"/>
-          <w:lang w:bidi="ar-SY"/>
-        </w:rPr>
-      </w:pPr>
       <w:r>
         <w:rPr>
           <w:rFonts w:hint="cs"/>
@@ -1353,148 +1181,7 @@
           <w:bCs/>
           <w:sz w:val="28"/>
           <w:szCs w:val="28"/>
-          <w:rtl/>
-          <w:lang w:bidi="ar-SY"/>
-        </w:rPr>
-        <w:t>انشاء الادوات</w:t>
-      </w:r>
-    </w:p>
-    <w:p>
-      <w:pPr>
-        <w:pStyle w:val="ListParagraph"/>
-        <w:numPr>
-          <w:ilvl w:val="2"/>
-          <w:numId w:val="1"/>
-        </w:numPr>
-        <w:rPr>
-          <w:b/>
-          <w:bCs/>
-          <w:sz w:val="28"/>
-          <w:szCs w:val="28"/>
-          <w:highlight w:val="green"/>
-          <w:lang w:bidi="ar-SY"/>
-        </w:rPr>
-      </w:pPr>
-      <w:r>
-        <w:rPr>
-          <w:rFonts w:hint="cs"/>
-          <w:b/>
-          <w:bCs/>
-          <w:sz w:val="28"/>
-          <w:szCs w:val="28"/>
-          <w:highlight w:val="green"/>
-          <w:rtl/>
-          <w:lang w:bidi="ar-SY"/>
-        </w:rPr>
-        <w:t>أ</w:t>
-      </w:r>
-      <w:r>
-        <w:rPr>
-          <w:rFonts w:hint="cs"/>
-          <w:b/>
-          <w:bCs/>
-          <w:sz w:val="28"/>
-          <w:szCs w:val="28"/>
-          <w:highlight w:val="green"/>
-          <w:rtl/>
-          <w:lang w:bidi="ar-SY"/>
-        </w:rPr>
-        <w:t xml:space="preserve">دوات الاتصال بقواعد البيانات </w:t>
-      </w:r>
-    </w:p>
-    <w:p>
-      <w:pPr>
-        <w:pStyle w:val="ListParagraph"/>
-        <w:numPr>
-          <w:ilvl w:val="2"/>
-          <w:numId w:val="1"/>
-        </w:numPr>
-        <w:rPr>
-          <w:b/>
-          <w:bCs/>
-          <w:sz w:val="28"/>
-          <w:szCs w:val="28"/>
-          <w:highlight w:val="green"/>
-          <w:lang w:bidi="ar-SY"/>
-        </w:rPr>
-      </w:pPr>
-      <w:r>
-        <w:rPr>
-          <w:rFonts w:hint="cs"/>
-          <w:b/>
-          <w:bCs/>
-          <w:sz w:val="28"/>
-          <w:szCs w:val="28"/>
-          <w:highlight w:val="green"/>
-          <w:rtl/>
-          <w:lang w:bidi="ar-SY"/>
-        </w:rPr>
-        <w:t xml:space="preserve">كلاس </w:t>
-      </w:r>
-      <w:r>
-        <w:rPr>
-          <w:b/>
-          <w:bCs/>
-          <w:sz w:val="28"/>
-          <w:szCs w:val="28"/>
-          <w:highlight w:val="green"/>
-          <w:lang w:bidi="ar-SY"/>
-        </w:rPr>
-        <w:t>model</w:t>
-      </w:r>
-    </w:p>
-    <w:p>
-      <w:pPr>
-        <w:pStyle w:val="ListParagraph"/>
-        <w:numPr>
-          <w:ilvl w:val="2"/>
-          <w:numId w:val="1"/>
-        </w:numPr>
-        <w:rPr>
-          <w:b/>
-          <w:bCs/>
-          <w:sz w:val="28"/>
-          <w:szCs w:val="28"/>
-          <w:highlight w:val="green"/>
-          <w:lang w:bidi="ar-SY"/>
-        </w:rPr>
-      </w:pPr>
-      <w:r>
-        <w:rPr>
-          <w:rFonts w:hint="cs"/>
-          <w:b/>
-          <w:bCs/>
-          <w:sz w:val="28"/>
-          <w:szCs w:val="28"/>
-          <w:highlight w:val="green"/>
-          <w:rtl/>
-          <w:lang w:bidi="ar-SY"/>
-        </w:rPr>
-        <w:t>فنكشن يقوم بانشاء قواعد البيانات</w:t>
-      </w:r>
-    </w:p>
-    <w:p>
-      <w:pPr>
-        <w:pStyle w:val="ListParagraph"/>
-        <w:numPr>
-          <w:ilvl w:val="2"/>
-          <w:numId w:val="1"/>
-        </w:numPr>
-        <w:rPr>
-          <w:b/>
-          <w:bCs/>
-          <w:sz w:val="28"/>
-          <w:szCs w:val="28"/>
-          <w:lang w:bidi="ar-SY"/>
-        </w:rPr>
-      </w:pPr>
-      <w:r>
-        <w:rPr>
-          <w:rFonts w:hint="cs"/>
-          <w:b/>
-          <w:bCs/>
-          <w:sz w:val="28"/>
-          <w:szCs w:val="28"/>
+          <w:highlight w:val="green"/>
           <w:rtl/>
           <w:lang w:bidi="ar-SY"/>
         </w:rPr>
@@ -1763,6 +1450,7 @@
           <w:bCs/>
           <w:sz w:val="28"/>
           <w:szCs w:val="28"/>
+          <w:highlight w:val="green"/>
           <w:lang w:bidi="ar-SY"/>
         </w:rPr>
       </w:pPr>
@@ -1773,6 +1461,7 @@
           <w:bCs/>
           <w:sz w:val="28"/>
           <w:szCs w:val="28"/>
+          <w:highlight w:val="green"/>
           <w:rtl/>
           <w:lang w:bidi="ar-SY"/>
         </w:rPr>
@@ -1784,6 +1473,7 @@
           <w:bCs/>
           <w:sz w:val="28"/>
           <w:szCs w:val="28"/>
+          <w:highlight w:val="green"/>
           <w:lang w:bidi="ar-SY"/>
         </w:rPr>
         <w:t>config</w:t>

</xml_diff>